<commit_message>
A4 e A5 pdfs
</commit_message>
<xml_diff>
--- a/A4.docx
+++ b/A4.docx
@@ -21,39 +21,7 @@
           <w:sz w:val="24"/>
         </w:rPr>
       </w:pPr>
-      <w:r>
-        <w:rPr>
-          <w:rFonts w:ascii="Times New Roman" w:hAnsi="Times New Roman" w:cs="Times New Roman"/>
-          <w:sz w:val="24"/>
-        </w:rPr>
-        <w:t xml:space="preserve">Este artefacto contém o modelo conceptual que representa as principais entidades organizacionais, as suas relações, os atributos e os seus domínios, assim como a multiplicidade das relações para o </w:t>
-      </w:r>
-      <w:proofErr w:type="spellStart"/>
-      <w:r>
-        <w:rPr>
-          <w:rFonts w:ascii="Times New Roman" w:hAnsi="Times New Roman" w:cs="Times New Roman"/>
-          <w:b/>
-          <w:sz w:val="24"/>
-        </w:rPr>
-        <w:t>EventSS</w:t>
-      </w:r>
-      <w:proofErr w:type="spellEnd"/>
-      <w:r>
-        <w:rPr>
-          <w:rFonts w:ascii="Times New Roman" w:hAnsi="Times New Roman" w:cs="Times New Roman"/>
-          <w:sz w:val="24"/>
-        </w:rPr>
-        <w:t xml:space="preserve">. </w:t>
-      </w:r>
-    </w:p>
-    <w:p>
-      <w:pPr>
-        <w:spacing w:before="240"/>
-        <w:rPr>
-          <w:rFonts w:ascii="Times New Roman" w:hAnsi="Times New Roman" w:cs="Times New Roman"/>
-          <w:sz w:val="24"/>
-        </w:rPr>
-      </w:pPr>
+      <w:bookmarkStart w:id="0" w:name="_GoBack"/>
       <w:r>
         <w:rPr>
           <w:noProof/>
@@ -61,16 +29,16 @@
         <w:drawing>
           <wp:anchor distT="0" distB="0" distL="114300" distR="114300" simplePos="0" relativeHeight="251658240" behindDoc="0" locked="0" layoutInCell="1" allowOverlap="1">
             <wp:simplePos x="0" y="0"/>
-            <wp:positionH relativeFrom="margin">
-              <wp:align>center</wp:align>
+            <wp:positionH relativeFrom="column">
+              <wp:posOffset>-821055</wp:posOffset>
             </wp:positionH>
             <wp:positionV relativeFrom="paragraph">
-              <wp:posOffset>287020</wp:posOffset>
+              <wp:posOffset>720725</wp:posOffset>
             </wp:positionV>
-            <wp:extent cx="6734175" cy="4568825"/>
-            <wp:effectExtent l="0" t="0" r="9525" b="3175"/>
+            <wp:extent cx="7010400" cy="5438140"/>
+            <wp:effectExtent l="0" t="0" r="0" b="0"/>
             <wp:wrapSquare wrapText="bothSides"/>
-            <wp:docPr id="2" name="Imagem 2"/>
+            <wp:docPr id="1" name="Imagem 1"/>
             <wp:cNvGraphicFramePr>
               <a:graphicFrameLocks xmlns:a="http://schemas.openxmlformats.org/drawingml/2006/main" noChangeAspect="1"/>
             </wp:cNvGraphicFramePr>
@@ -78,49 +46,76 @@
               <a:graphicData uri="http://schemas.openxmlformats.org/drawingml/2006/picture">
                 <pic:pic xmlns:pic="http://schemas.openxmlformats.org/drawingml/2006/picture">
                   <pic:nvPicPr>
-                    <pic:cNvPr id="0" name="Picture 1"/>
-                    <pic:cNvPicPr>
-                      <a:picLocks noChangeAspect="1" noChangeArrowheads="1"/>
-                    </pic:cNvPicPr>
+                    <pic:cNvPr id="1" name="A4.jpg"/>
+                    <pic:cNvPicPr/>
                   </pic:nvPicPr>
                   <pic:blipFill>
-                    <a:blip r:embed="rId5">
+                    <a:blip r:embed="rId5" cstate="print">
                       <a:extLst>
                         <a:ext uri="{28A0092B-C50C-407E-A947-70E740481C1C}">
                           <a14:useLocalDpi xmlns:a14="http://schemas.microsoft.com/office/drawing/2010/main" val="0"/>
                         </a:ext>
                       </a:extLst>
                     </a:blip>
-                    <a:srcRect/>
                     <a:stretch>
                       <a:fillRect/>
                     </a:stretch>
                   </pic:blipFill>
-                  <pic:spPr bwMode="auto">
+                  <pic:spPr>
                     <a:xfrm>
                       <a:off x="0" y="0"/>
-                      <a:ext cx="6734175" cy="4568825"/>
+                      <a:ext cx="7010400" cy="5438140"/>
                     </a:xfrm>
                     <a:prstGeom prst="rect">
                       <a:avLst/>
                     </a:prstGeom>
-                    <a:noFill/>
-                    <a:ln>
-                      <a:noFill/>
-                    </a:ln>
                   </pic:spPr>
                 </pic:pic>
               </a:graphicData>
             </a:graphic>
-            <wp14:sizeRelH relativeFrom="margin">
+            <wp14:sizeRelH relativeFrom="page">
               <wp14:pctWidth>0</wp14:pctWidth>
             </wp14:sizeRelH>
-            <wp14:sizeRelV relativeFrom="margin">
+            <wp14:sizeRelV relativeFrom="page">
               <wp14:pctHeight>0</wp14:pctHeight>
             </wp14:sizeRelV>
           </wp:anchor>
         </w:drawing>
       </w:r>
+      <w:bookmarkEnd w:id="0"/>
+      <w:r>
+        <w:rPr>
+          <w:rFonts w:ascii="Times New Roman" w:hAnsi="Times New Roman" w:cs="Times New Roman"/>
+          <w:sz w:val="24"/>
+        </w:rPr>
+        <w:t xml:space="preserve">Este artefacto contém o modelo conceptual que representa as principais entidades organizacionais, as suas relações, os atributos e os seus domínios, assim como a multiplicidade das relações para o </w:t>
+      </w:r>
+      <w:proofErr w:type="spellStart"/>
+      <w:r>
+        <w:rPr>
+          <w:rFonts w:ascii="Times New Roman" w:hAnsi="Times New Roman" w:cs="Times New Roman"/>
+          <w:b/>
+          <w:sz w:val="24"/>
+        </w:rPr>
+        <w:t>EventSS</w:t>
+      </w:r>
+      <w:proofErr w:type="spellEnd"/>
+      <w:r>
+        <w:rPr>
+          <w:rFonts w:ascii="Times New Roman" w:hAnsi="Times New Roman" w:cs="Times New Roman"/>
+          <w:sz w:val="24"/>
+        </w:rPr>
+        <w:t xml:space="preserve">. </w:t>
+      </w:r>
+    </w:p>
+    <w:p>
+      <w:pPr>
+        <w:spacing w:before="240"/>
+        <w:rPr>
+          <w:rFonts w:ascii="Times New Roman" w:hAnsi="Times New Roman" w:cs="Times New Roman"/>
+          <w:sz w:val="24"/>
+        </w:rPr>
+      </w:pPr>
     </w:p>
     <w:p>
       <w:pPr>
@@ -280,6 +275,7 @@
           <w:rFonts w:ascii="Times New Roman" w:hAnsi="Times New Roman" w:cs="Times New Roman"/>
           <w:shd w:val="clear" w:color="auto" w:fill="FFFFFF"/>
         </w:rPr>
+        <w:lastRenderedPageBreak/>
         <w:t>Alteração da</w:t>
       </w:r>
       <w:r>
@@ -366,8 +362,6 @@
           <w:rFonts w:ascii="Times New Roman" w:hAnsi="Times New Roman" w:cs="Times New Roman"/>
         </w:rPr>
       </w:pPr>
-      <w:bookmarkStart w:id="0" w:name="_GoBack"/>
-      <w:bookmarkEnd w:id="0"/>
     </w:p>
     <w:p>
       <w:pPr>
@@ -379,7 +373,6 @@
         <w:rPr>
           <w:rStyle w:val="Forte"/>
         </w:rPr>
-        <w:lastRenderedPageBreak/>
         <w:t xml:space="preserve">GRUPO1765, </w:t>
       </w:r>
       <w:r>

</xml_diff>